<commit_message>
Missing definitions, dated classes deleted (now data types), and a class that should be a data type.
</commit_message>
<xml_diff>
--- a/ONAP Information Model/GenDoc/ONAP Model GenDoc Template .docx
+++ b/ONAP Information Model/GenDoc/ONAP Model GenDoc Template .docx
@@ -116,7 +116,7 @@
         <w:rPr>
           <w:lang w:val="en-GB"/>
         </w:rPr>
-        <w:t>jjewitt58</w:t>
+        <w:t>ks0567</w:t>
       </w:r>
       <w:r>
         <w:rPr>
@@ -134,25 +134,37 @@
         <w:rPr>
           <w:lang w:val="en-GB"/>
         </w:rPr>
-        <w:t>output\</w:t>
+        <w:t>Onap</w:t>
       </w:r>
       <w:r>
         <w:rPr>
           <w:lang w:val="en-GB"/>
         </w:rPr>
-        <w:t>Onap</w:t>
+        <w:t>Vnf</w:t>
       </w:r>
       <w:r>
         <w:rPr>
           <w:lang w:val="en-GB"/>
         </w:rPr>
-        <w:t>Service</w:t>
+        <w:t>Model</w:t>
       </w:r>
       <w:r>
         <w:rPr>
           <w:lang w:val="en-GB"/>
         </w:rPr>
-        <w:t>Model</w:t>
+        <w:t xml:space="preserve"> 2018-04-23</w:t>
+      </w:r>
+      <w:r>
+        <w:rPr>
+          <w:lang w:val="en-GB"/>
+        </w:rPr>
+        <w:t xml:space="preserve"> V</w:t>
+      </w:r>
+      <w:r>
+        <w:rPr>
+          <w:lang w:val="en-GB"/>
+        </w:rPr>
+        <w:t>3</w:t>
       </w:r>
       <w:r>
         <w:rPr>
@@ -249,7 +261,7 @@
           <w:color w:val="7030A0"/>
           <w:lang w:val="en-GB"/>
         </w:rPr>
-        <w:t>jjewitt58</w:t>
+        <w:t>ks0567</w:t>
       </w:r>
       <w:r>
         <w:rPr>
@@ -302,10 +314,10 @@
       <w:r>
         <w:rPr>
           <w:rFonts w:asciiTheme="minorHAnsi" w:hAnsiTheme="minorHAnsi"/>
-          <w:color w:val="984806" w:themeColor="accent6" w:themeShade="80"/>
+          <w:color w:val="7030A0"/>
           <w:lang w:val="en-GB"/>
         </w:rPr>
-        <w:t>Service</w:t>
+        <w:t>Vnf</w:t>
       </w:r>
       <w:r>
         <w:rPr>
@@ -422,7 +434,7 @@
           <w:szCs w:val="20"/>
           <w:lang w:val="en-GB"/>
         </w:rPr>
-        <w:t>18 April 2018</w:t>
+        <w:t>23 April 2018</w:t>
       </w:r>
       <w:r>
         <w:rPr>
@@ -581,7 +593,7 @@
         <mc:AlternateContent>
           <mc:Choice Requires="wpc">
             <w:drawing>
-              <wp:inline distT="0" distB="0" distL="0" distR="0" wp14:anchorId="0C0C31BB" wp14:editId="4ADC850F">
+              <wp:inline distT="0" distB="0" distL="0" distR="0" wp14:anchorId="78348CF8" wp14:editId="13110F24">
                 <wp:extent cx="3906318" cy="2281289"/>
                 <wp:effectExtent l="0" t="0" r="0" b="0"/>
                 <wp:docPr id="1" name="Zone de dessin 1"/>
@@ -601,7 +613,7 @@
           </mc:Choice>
           <mc:Fallback>
             <w:pict>
-              <v:group w14:anchorId="75C9C29C" id="Zone de dessin 1" o:spid="_x0000_s1026" editas="canvas" style="width:307.6pt;height:179.65pt;mso-position-horizontal-relative:char;mso-position-vertical-relative:line" coordsize="39058,22809" o:gfxdata="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">
+              <v:group w14:anchorId="46C8136B" id="Zone de dessin 1" o:spid="_x0000_s1026" editas="canvas" style="width:307.6pt;height:179.65pt;mso-position-horizontal-relative:char;mso-position-vertical-relative:line" coordsize="39058,22809" o:gfxdata="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">
                 <v:shapetype id="_x0000_t75" coordsize="21600,21600" o:spt="75" o:preferrelative="t" path="m@4@5l@4@11@9@11@9@5xe" filled="f" stroked="f">
                   <v:stroke joinstyle="miter"/>
                   <v:formulas>
@@ -713,7 +725,7 @@
         <w:rPr>
           <w:lang w:val="en-GB"/>
         </w:rPr>
-        <w:t>jjewitt58</w:t>
+        <w:t>ks0567</w:t>
       </w:r>
       <w:r>
         <w:rPr>
@@ -749,7 +761,7 @@
         <w:rPr>
           <w:lang w:val="en-GB"/>
         </w:rPr>
-        <w:t>Service</w:t>
+        <w:t>Vnf</w:t>
       </w:r>
       <w:r>
         <w:rPr>
@@ -5448,14 +5460,27 @@
     <w:r>
       <w:t xml:space="preserve"> / </w:t>
     </w:r>
-    <w:fldSimple w:instr=" NUMPAGES   \* MERGEFORMAT ">
-      <w:r>
-        <w:rPr>
-          <w:noProof/>
-        </w:rPr>
-        <w:t>7</w:t>
-      </w:r>
-    </w:fldSimple>
+    <w:r>
+      <w:fldChar w:fldCharType="begin"/>
+    </w:r>
+    <w:r>
+      <w:instrText xml:space="preserve"> NUMPAGES   \* MERGEFORMAT </w:instrText>
+    </w:r>
+    <w:r>
+      <w:fldChar w:fldCharType="separate"/>
+    </w:r>
+    <w:r>
+      <w:rPr>
+        <w:noProof/>
+      </w:rPr>
+      <w:t>7</w:t>
+    </w:r>
+    <w:r>
+      <w:rPr>
+        <w:noProof/>
+      </w:rPr>
+      <w:fldChar w:fldCharType="end"/>
+    </w:r>
   </w:p>
 </w:ftr>
 </file>
@@ -5501,7 +5526,7 @@
       <w:rPr>
         <w:noProof/>
       </w:rPr>
-      <w:t>April 18, 2018</w:t>
+      <w:t>April 23, 2018</w:t>
     </w:r>
     <w:r>
       <w:fldChar w:fldCharType="end"/>
@@ -9653,7 +9678,7 @@
 </file>
 
 <file path=customXml/itemProps2.xml><?xml version="1.0" encoding="utf-8"?>
-<ds:datastoreItem xmlns:ds="http://schemas.openxmlformats.org/officeDocument/2006/customXml" ds:itemID="{D5F1D04C-FBC5-402F-836E-03D9DED8F918}">
+<ds:datastoreItem xmlns:ds="http://schemas.openxmlformats.org/officeDocument/2006/customXml" ds:itemID="{95F614FE-9C4D-42FD-9CDE-751AD29BDE34}">
   <ds:schemaRefs>
     <ds:schemaRef ds:uri="http://schemas.openxmlformats.org/officeDocument/2006/bibliography"/>
   </ds:schemaRefs>

</xml_diff>